<commit_message>
third lesson and review
</commit_message>
<xml_diff>
--- a/Notes/Initial Learning Topics.docx
+++ b/Notes/Initial Learning Topics.docx
@@ -52,15 +52,7 @@
         </w:numPr>
       </w:pPr>
       <w:r>
-        <w:t>All python files are .</w:t>
-      </w:r>
-      <w:proofErr w:type="spellStart"/>
-      <w:r>
-        <w:t>py</w:t>
-      </w:r>
-      <w:proofErr w:type="spellEnd"/>
-      <w:r>
-        <w:t>, for example: HelloWorld.py</w:t>
+        <w:t>All python files are .py, for example: HelloWorld.py</w:t>
       </w:r>
     </w:p>
     <w:p>
@@ -182,15 +174,7 @@
         </w:numPr>
       </w:pPr>
       <w:r>
-        <w:t xml:space="preserve">Output to the console using </w:t>
-      </w:r>
-      <w:proofErr w:type="gramStart"/>
-      <w:r>
-        <w:t>print(</w:t>
-      </w:r>
-      <w:proofErr w:type="gramEnd"/>
-      <w:r>
-        <w:t>)</w:t>
+        <w:t>Output to the console using print()</w:t>
       </w:r>
     </w:p>
     <w:p>
@@ -312,23 +296,7 @@
         </w:numPr>
       </w:pPr>
       <w:r>
-        <w:t xml:space="preserve">Variables can be passed from function to function </w:t>
-      </w:r>
-      <w:proofErr w:type="gramStart"/>
-      <w:r>
-        <w:t>as long as</w:t>
-      </w:r>
-      <w:proofErr w:type="gramEnd"/>
-      <w:r>
-        <w:t xml:space="preserve"> the function call and definition reflect this, as shown below in the </w:t>
-      </w:r>
-      <w:proofErr w:type="spellStart"/>
-      <w:r>
-        <w:t>passVariable</w:t>
-      </w:r>
-      <w:proofErr w:type="spellEnd"/>
-      <w:r>
-        <w:t xml:space="preserve"> function</w:t>
+        <w:t>Variables can be passed from function to function as long as the function call and definition reflect this, as shown below in the passVariable function</w:t>
       </w:r>
     </w:p>
     <w:p>
@@ -512,10 +480,7 @@
         </w:drawing>
       </w:r>
     </w:p>
-    <w:p>
-      <w:bookmarkStart w:id="0" w:name="_GoBack"/>
-      <w:bookmarkEnd w:id="0"/>
-    </w:p>
+    <w:p/>
     <w:p>
       <w:pPr>
         <w:pStyle w:val="ListParagraph"/>
@@ -1062,32 +1027,10 @@
         </w:numPr>
       </w:pPr>
       <w:r>
-        <w:t xml:space="preserve">They </w:t>
-      </w:r>
-      <w:proofErr w:type="spellStart"/>
-      <w:r>
-        <w:t>can not</w:t>
-      </w:r>
-      <w:proofErr w:type="spellEnd"/>
-      <w:r>
-        <w:t xml:space="preserve"> be used interchangeably</w:t>
+        <w:t>They can not be used interchangeably</w:t>
       </w:r>
     </w:p>
     <w:p/>
-    <w:p/>
-    <w:p>
-      <w:pPr>
-        <w:rPr>
-          <w:u w:val="single"/>
-        </w:rPr>
-      </w:pPr>
-      <w:r>
-        <w:rPr>
-          <w:u w:val="single"/>
-        </w:rPr>
-        <w:t>Lists:</w:t>
-      </w:r>
-    </w:p>
     <w:p>
       <w:pPr>
         <w:pStyle w:val="ListParagraph"/>
@@ -1095,59 +1038,33 @@
           <w:ilvl w:val="0"/>
           <w:numId w:val="3"/>
         </w:numPr>
-        <w:rPr>
-          <w:u w:val="single"/>
-        </w:rPr>
-      </w:pPr>
-      <w:r>
-        <w:t>Python has several built-in data structures, the most basic being lists</w:t>
-      </w:r>
-    </w:p>
-    <w:p>
-      <w:pPr>
-        <w:pStyle w:val="ListParagraph"/>
-        <w:numPr>
-          <w:ilvl w:val="0"/>
+      </w:pPr>
+      <w:r>
+        <w:t>Input</w:t>
+      </w:r>
+    </w:p>
+    <w:p>
+      <w:pPr>
+        <w:pStyle w:val="ListParagraph"/>
+        <w:numPr>
+          <w:ilvl w:val="1"/>
           <w:numId w:val="3"/>
         </w:numPr>
-        <w:rPr>
-          <w:u w:val="single"/>
-        </w:rPr>
-      </w:pPr>
-      <w:r>
-        <w:t>Lists are used to store multiple values in the same variable, and are useful for several reasons</w:t>
-      </w:r>
-    </w:p>
-    <w:p>
-      <w:pPr>
-        <w:pStyle w:val="ListParagraph"/>
-        <w:numPr>
-          <w:ilvl w:val="0"/>
-          <w:numId w:val="3"/>
-        </w:numPr>
-        <w:rPr>
-          <w:u w:val="single"/>
-        </w:rPr>
-      </w:pPr>
-      <w:r>
-        <w:t>Lists use square brackets in Python, and can be initialized with or without data</w:t>
-      </w:r>
-    </w:p>
-    <w:p>
-      <w:pPr>
-        <w:rPr>
-          <w:u w:val="single"/>
-        </w:rPr>
-      </w:pPr>
+      </w:pPr>
+      <w:r>
+        <w:t>A python file can also take in user input from the terminal using the input() command:</w:t>
+      </w:r>
+    </w:p>
+    <w:p>
       <w:r>
         <w:rPr>
           <w:noProof/>
         </w:rPr>
         <w:drawing>
-          <wp:inline distT="0" distB="0" distL="0" distR="0" wp14:anchorId="2B29FE61" wp14:editId="05108B09">
-            <wp:extent cx="2552700" cy="466725"/>
-            <wp:effectExtent l="0" t="0" r="0" b="9525"/>
-            <wp:docPr id="13" name="Picture 13"/>
+          <wp:inline distT="0" distB="0" distL="0" distR="0" wp14:anchorId="22484CDD" wp14:editId="4AB990D4">
+            <wp:extent cx="4019550" cy="1104900"/>
+            <wp:effectExtent l="0" t="0" r="0" b="0"/>
+            <wp:docPr id="27" name="Picture 27"/>
             <wp:cNvGraphicFramePr>
               <a:graphicFrameLocks xmlns:a="http://schemas.openxmlformats.org/drawingml/2006/main" noChangeAspect="1"/>
             </wp:cNvGraphicFramePr>
@@ -1167,7 +1084,7 @@
                   <pic:spPr>
                     <a:xfrm>
                       <a:off x="0" y="0"/>
-                      <a:ext cx="2552700" cy="466725"/>
+                      <a:ext cx="4019550" cy="1104900"/>
                     </a:xfrm>
                     <a:prstGeom prst="rect">
                       <a:avLst/>
@@ -1179,42 +1096,67 @@
           </wp:inline>
         </w:drawing>
       </w:r>
-    </w:p>
-    <w:p>
-      <w:pPr>
-        <w:rPr>
-          <w:u w:val="single"/>
-        </w:rPr>
-      </w:pPr>
-    </w:p>
-    <w:p>
-      <w:pPr>
-        <w:pStyle w:val="ListParagraph"/>
-        <w:numPr>
-          <w:ilvl w:val="0"/>
-          <w:numId w:val="4"/>
-        </w:numPr>
-        <w:rPr>
-          <w:u w:val="single"/>
-        </w:rPr>
-      </w:pPr>
-      <w:r>
-        <w:t>Python is a zero-based indexing language, meaning the first element in a list is accessible using the 0 index</w:t>
-      </w:r>
-    </w:p>
-    <w:p>
-      <w:pPr>
-        <w:pStyle w:val="ListParagraph"/>
-        <w:numPr>
-          <w:ilvl w:val="0"/>
-          <w:numId w:val="4"/>
-        </w:numPr>
-        <w:rPr>
-          <w:u w:val="single"/>
-        </w:rPr>
-      </w:pPr>
-      <w:r>
-        <w:t>Access an element of a list using square brackets and the name of the list</w:t>
+      <w:bookmarkStart w:id="0" w:name="_GoBack"/>
+      <w:bookmarkEnd w:id="0"/>
+    </w:p>
+    <w:p/>
+    <w:p/>
+    <w:p>
+      <w:pPr>
+        <w:rPr>
+          <w:u w:val="single"/>
+        </w:rPr>
+      </w:pPr>
+      <w:r>
+        <w:rPr>
+          <w:u w:val="single"/>
+        </w:rPr>
+        <w:t>Lists:</w:t>
+      </w:r>
+    </w:p>
+    <w:p>
+      <w:pPr>
+        <w:pStyle w:val="ListParagraph"/>
+        <w:numPr>
+          <w:ilvl w:val="0"/>
+          <w:numId w:val="3"/>
+        </w:numPr>
+        <w:rPr>
+          <w:u w:val="single"/>
+        </w:rPr>
+      </w:pPr>
+      <w:r>
+        <w:t>Python has several built-in data structures, the most basic being lists</w:t>
+      </w:r>
+    </w:p>
+    <w:p>
+      <w:pPr>
+        <w:pStyle w:val="ListParagraph"/>
+        <w:numPr>
+          <w:ilvl w:val="0"/>
+          <w:numId w:val="3"/>
+        </w:numPr>
+        <w:rPr>
+          <w:u w:val="single"/>
+        </w:rPr>
+      </w:pPr>
+      <w:r>
+        <w:t>Lists are used to store multiple values in the same variable, and are useful for several reasons</w:t>
+      </w:r>
+    </w:p>
+    <w:p>
+      <w:pPr>
+        <w:pStyle w:val="ListParagraph"/>
+        <w:numPr>
+          <w:ilvl w:val="0"/>
+          <w:numId w:val="3"/>
+        </w:numPr>
+        <w:rPr>
+          <w:u w:val="single"/>
+        </w:rPr>
+      </w:pPr>
+      <w:r>
+        <w:t>Lists use square brackets in Python, and can be initialized with or without data</w:t>
       </w:r>
     </w:p>
     <w:p>
@@ -1228,10 +1170,10 @@
           <w:noProof/>
         </w:rPr>
         <w:drawing>
-          <wp:inline distT="0" distB="0" distL="0" distR="0" wp14:anchorId="66B289CC" wp14:editId="6A5D336B">
-            <wp:extent cx="2981325" cy="276225"/>
-            <wp:effectExtent l="0" t="0" r="9525" b="9525"/>
-            <wp:docPr id="14" name="Picture 14"/>
+          <wp:inline distT="0" distB="0" distL="0" distR="0" wp14:anchorId="2B29FE61" wp14:editId="05108B09">
+            <wp:extent cx="2552700" cy="466725"/>
+            <wp:effectExtent l="0" t="0" r="0" b="9525"/>
+            <wp:docPr id="13" name="Picture 13"/>
             <wp:cNvGraphicFramePr>
               <a:graphicFrameLocks xmlns:a="http://schemas.openxmlformats.org/drawingml/2006/main" noChangeAspect="1"/>
             </wp:cNvGraphicFramePr>
@@ -1251,7 +1193,7 @@
                   <pic:spPr>
                     <a:xfrm>
                       <a:off x="0" y="0"/>
-                      <a:ext cx="2981325" cy="276225"/>
+                      <a:ext cx="2552700" cy="466725"/>
                     </a:xfrm>
                     <a:prstGeom prst="rect">
                       <a:avLst/>
@@ -1276,23 +1218,46 @@
         <w:pStyle w:val="ListParagraph"/>
         <w:numPr>
           <w:ilvl w:val="0"/>
-          <w:numId w:val="6"/>
-        </w:numPr>
-      </w:pPr>
-      <w:r>
-        <w:t>Add an element to an existing list using the append feature (note that this is done using parentheses)</w:t>
-      </w:r>
-    </w:p>
-    <w:p>
+          <w:numId w:val="4"/>
+        </w:numPr>
+        <w:rPr>
+          <w:u w:val="single"/>
+        </w:rPr>
+      </w:pPr>
+      <w:r>
+        <w:t>Python is a zero-based indexing language, meaning the first element in a list is accessible using the 0 index</w:t>
+      </w:r>
+    </w:p>
+    <w:p>
+      <w:pPr>
+        <w:pStyle w:val="ListParagraph"/>
+        <w:numPr>
+          <w:ilvl w:val="0"/>
+          <w:numId w:val="4"/>
+        </w:numPr>
+        <w:rPr>
+          <w:u w:val="single"/>
+        </w:rPr>
+      </w:pPr>
+      <w:r>
+        <w:t>Access an element of a list using square brackets and the name of the list</w:t>
+      </w:r>
+    </w:p>
+    <w:p>
+      <w:pPr>
+        <w:rPr>
+          <w:u w:val="single"/>
+        </w:rPr>
+      </w:pPr>
       <w:r>
         <w:rPr>
           <w:noProof/>
         </w:rPr>
         <w:drawing>
-          <wp:inline distT="0" distB="0" distL="0" distR="0" wp14:anchorId="148A87AF" wp14:editId="21840910">
-            <wp:extent cx="2209800" cy="342900"/>
-            <wp:effectExtent l="0" t="0" r="0" b="0"/>
-            <wp:docPr id="15" name="Picture 15"/>
+          <wp:inline distT="0" distB="0" distL="0" distR="0" wp14:anchorId="66B289CC" wp14:editId="6A5D336B">
+            <wp:extent cx="2981325" cy="276225"/>
+            <wp:effectExtent l="0" t="0" r="9525" b="9525"/>
+            <wp:docPr id="14" name="Picture 14"/>
             <wp:cNvGraphicFramePr>
               <a:graphicFrameLocks xmlns:a="http://schemas.openxmlformats.org/drawingml/2006/main" noChangeAspect="1"/>
             </wp:cNvGraphicFramePr>
@@ -1312,7 +1277,7 @@
                   <pic:spPr>
                     <a:xfrm>
                       <a:off x="0" y="0"/>
-                      <a:ext cx="2209800" cy="342900"/>
+                      <a:ext cx="2981325" cy="276225"/>
                     </a:xfrm>
                     <a:prstGeom prst="rect">
                       <a:avLst/>
@@ -1325,7 +1290,13 @@
         </w:drawing>
       </w:r>
     </w:p>
-    <w:p/>
+    <w:p>
+      <w:pPr>
+        <w:rPr>
+          <w:u w:val="single"/>
+        </w:rPr>
+      </w:pPr>
+    </w:p>
     <w:p>
       <w:pPr>
         <w:pStyle w:val="ListParagraph"/>
@@ -1335,7 +1306,7 @@
         </w:numPr>
       </w:pPr>
       <w:r>
-        <w:t>Lists can contain more than just numbers – they can hold strings, variables, and even different variable types within the same list. Lists can also contain lists!</w:t>
+        <w:t>Add an element to an existing list using the append feature (note that this is done using parentheses)</w:t>
       </w:r>
     </w:p>
     <w:p>
@@ -1344,10 +1315,10 @@
           <w:noProof/>
         </w:rPr>
         <w:drawing>
-          <wp:inline distT="0" distB="0" distL="0" distR="0" wp14:anchorId="615C5F09" wp14:editId="2FB6CD43">
-            <wp:extent cx="5181600" cy="847725"/>
-            <wp:effectExtent l="0" t="0" r="0" b="9525"/>
-            <wp:docPr id="16" name="Picture 16"/>
+          <wp:inline distT="0" distB="0" distL="0" distR="0" wp14:anchorId="148A87AF" wp14:editId="21840910">
+            <wp:extent cx="2209800" cy="342900"/>
+            <wp:effectExtent l="0" t="0" r="0" b="0"/>
+            <wp:docPr id="15" name="Picture 15"/>
             <wp:cNvGraphicFramePr>
               <a:graphicFrameLocks xmlns:a="http://schemas.openxmlformats.org/drawingml/2006/main" noChangeAspect="1"/>
             </wp:cNvGraphicFramePr>
@@ -1367,7 +1338,7 @@
                   <pic:spPr>
                     <a:xfrm>
                       <a:off x="0" y="0"/>
-                      <a:ext cx="5181600" cy="847725"/>
+                      <a:ext cx="2209800" cy="342900"/>
                     </a:xfrm>
                     <a:prstGeom prst="rect">
                       <a:avLst/>
@@ -1381,20 +1352,6 @@
       </w:r>
     </w:p>
     <w:p/>
-    <w:p/>
-    <w:p>
-      <w:pPr>
-        <w:rPr>
-          <w:u w:val="single"/>
-        </w:rPr>
-      </w:pPr>
-      <w:r>
-        <w:rPr>
-          <w:u w:val="single"/>
-        </w:rPr>
-        <w:t>Conditional Statements (if):</w:t>
-      </w:r>
-    </w:p>
     <w:p>
       <w:pPr>
         <w:pStyle w:val="ListParagraph"/>
@@ -1404,133 +1361,20 @@
         </w:numPr>
       </w:pPr>
       <w:r>
+        <w:t>Lists can contain more than just numbers – they can hold strings, variables, and even different variable types within the same list. Lists can also contain lists!</w:t>
+      </w:r>
+    </w:p>
+    <w:p>
+      <w:r>
+        <w:rPr>
+          <w:noProof/>
+        </w:rPr>
         <w:lastRenderedPageBreak/>
-        <w:t>Conditional statements run if certain specified criteria are met, if statements are the most common conditional statement</w:t>
-      </w:r>
-    </w:p>
-    <w:p>
-      <w:pPr>
-        <w:pStyle w:val="ListParagraph"/>
-        <w:numPr>
-          <w:ilvl w:val="0"/>
-          <w:numId w:val="6"/>
-        </w:numPr>
-      </w:pPr>
-      <w:r>
-        <w:t>Some common Python vocab associated with if statements:</w:t>
-      </w:r>
-    </w:p>
-    <w:p>
-      <w:pPr>
-        <w:pStyle w:val="ListParagraph"/>
-        <w:numPr>
-          <w:ilvl w:val="1"/>
-          <w:numId w:val="6"/>
-        </w:numPr>
-      </w:pPr>
-      <w:r>
-        <w:rPr>
-          <w:u w:val="single"/>
-        </w:rPr>
-        <w:t>and</w:t>
-      </w:r>
-      <w:r>
-        <w:t>: used to check whether multiple conditions are met (Python equivalent of &amp;&amp; if familiar with C#)</w:t>
-      </w:r>
-    </w:p>
-    <w:p>
-      <w:pPr>
-        <w:pStyle w:val="ListParagraph"/>
-        <w:numPr>
-          <w:ilvl w:val="1"/>
-          <w:numId w:val="6"/>
-        </w:numPr>
-      </w:pPr>
-      <w:r>
-        <w:rPr>
-          <w:u w:val="single"/>
-        </w:rPr>
-        <w:t>or</w:t>
-      </w:r>
-      <w:r>
-        <w:t xml:space="preserve">: used to check if either of multiple conditions are met (Python equivalent of ||) </w:t>
-      </w:r>
-    </w:p>
-    <w:p>
-      <w:pPr>
-        <w:pStyle w:val="ListParagraph"/>
-        <w:numPr>
-          <w:ilvl w:val="1"/>
-          <w:numId w:val="6"/>
-        </w:numPr>
-      </w:pPr>
-      <w:r>
-        <w:rPr>
-          <w:u w:val="single"/>
-        </w:rPr>
-        <w:t xml:space="preserve">not: </w:t>
-      </w:r>
-      <w:r>
-        <w:t xml:space="preserve">used to interpret the opposite of a statement (Python equivalent </w:t>
-      </w:r>
-      <w:proofErr w:type="gramStart"/>
-      <w:r>
-        <w:t>of !</w:t>
-      </w:r>
-      <w:proofErr w:type="gramEnd"/>
-      <w:r>
-        <w:t>)</w:t>
-      </w:r>
-    </w:p>
-    <w:p>
-      <w:pPr>
-        <w:pStyle w:val="ListParagraph"/>
-        <w:numPr>
-          <w:ilvl w:val="1"/>
-          <w:numId w:val="6"/>
-        </w:numPr>
-      </w:pPr>
-      <w:r>
-        <w:t>&lt;, &gt;, &lt;=, and &gt;= are used in Python as normal</w:t>
-      </w:r>
-    </w:p>
-    <w:p>
-      <w:pPr>
-        <w:pStyle w:val="ListParagraph"/>
-        <w:numPr>
-          <w:ilvl w:val="1"/>
-          <w:numId w:val="6"/>
-        </w:numPr>
-      </w:pPr>
-      <w:r>
-        <w:t>Remember that == is used in if statements</w:t>
-      </w:r>
-    </w:p>
-    <w:p>
-      <w:pPr>
-        <w:pStyle w:val="ListParagraph"/>
-        <w:numPr>
-          <w:ilvl w:val="0"/>
-          <w:numId w:val="6"/>
-        </w:numPr>
-      </w:pPr>
-      <w:r>
-        <w:t>The structure of an if statement is relatively straightforward, no parentheses needed, just a colon at the end</w:t>
-      </w:r>
-      <w:r>
-        <w:t xml:space="preserve"> and an indentation for any code to execute</w:t>
-      </w:r>
-    </w:p>
-    <w:p>
-      <w:r>
-        <w:rPr>
-          <w:noProof/>
-        </w:rPr>
         <w:drawing>
-          <wp:inline distT="0" distB="0" distL="0" distR="0" wp14:anchorId="12ED59E3" wp14:editId="369E0513">
-            <wp:extent cx="1895475" cy="590550"/>
-            <wp:effectExtent l="0" t="0" r="9525" b="0"/>
-            <wp:docPr id="17" name="Picture 17"/>
+          <wp:inline distT="0" distB="0" distL="0" distR="0" wp14:anchorId="615C5F09" wp14:editId="2FB6CD43">
+            <wp:extent cx="5181600" cy="847725"/>
+            <wp:effectExtent l="0" t="0" r="0" b="9525"/>
+            <wp:docPr id="16" name="Picture 16"/>
             <wp:cNvGraphicFramePr>
               <a:graphicFrameLocks xmlns:a="http://schemas.openxmlformats.org/drawingml/2006/main" noChangeAspect="1"/>
             </wp:cNvGraphicFramePr>
@@ -1550,7 +1394,7 @@
                   <pic:spPr>
                     <a:xfrm>
                       <a:off x="0" y="0"/>
-                      <a:ext cx="1895475" cy="590550"/>
+                      <a:ext cx="5181600" cy="847725"/>
                     </a:xfrm>
                     <a:prstGeom prst="rect">
                       <a:avLst/>
@@ -1563,6 +1407,21 @@
         </w:drawing>
       </w:r>
     </w:p>
+    <w:p/>
+    <w:p/>
+    <w:p>
+      <w:pPr>
+        <w:rPr>
+          <w:u w:val="single"/>
+        </w:rPr>
+      </w:pPr>
+      <w:r>
+        <w:rPr>
+          <w:u w:val="single"/>
+        </w:rPr>
+        <w:t>Conditional Statements (if):</w:t>
+      </w:r>
+    </w:p>
     <w:p>
       <w:pPr>
         <w:pStyle w:val="ListParagraph"/>
@@ -1572,15 +1431,112 @@
         </w:numPr>
       </w:pPr>
       <w:r>
-        <w:t xml:space="preserve">Python’s version of else if statements is shortened to </w:t>
-      </w:r>
-      <w:proofErr w:type="spellStart"/>
-      <w:r>
-        <w:t>elif</w:t>
-      </w:r>
-      <w:proofErr w:type="spellEnd"/>
-      <w:r>
-        <w:t>, else is used for else</w:t>
+        <w:t>Conditional statements run if certain specified criteria are met, if statements are the most common conditional statement</w:t>
+      </w:r>
+    </w:p>
+    <w:p>
+      <w:pPr>
+        <w:pStyle w:val="ListParagraph"/>
+        <w:numPr>
+          <w:ilvl w:val="0"/>
+          <w:numId w:val="6"/>
+        </w:numPr>
+      </w:pPr>
+      <w:r>
+        <w:t>Some common Python vocab associated with if statements:</w:t>
+      </w:r>
+    </w:p>
+    <w:p>
+      <w:pPr>
+        <w:pStyle w:val="ListParagraph"/>
+        <w:numPr>
+          <w:ilvl w:val="1"/>
+          <w:numId w:val="6"/>
+        </w:numPr>
+      </w:pPr>
+      <w:r>
+        <w:rPr>
+          <w:u w:val="single"/>
+        </w:rPr>
+        <w:t>and</w:t>
+      </w:r>
+      <w:r>
+        <w:t>: used to check whether multiple conditions are met (Python equivalent of &amp;&amp; if familiar with C#)</w:t>
+      </w:r>
+    </w:p>
+    <w:p>
+      <w:pPr>
+        <w:pStyle w:val="ListParagraph"/>
+        <w:numPr>
+          <w:ilvl w:val="1"/>
+          <w:numId w:val="6"/>
+        </w:numPr>
+      </w:pPr>
+      <w:r>
+        <w:rPr>
+          <w:u w:val="single"/>
+        </w:rPr>
+        <w:t>or</w:t>
+      </w:r>
+      <w:r>
+        <w:t xml:space="preserve">: used to check if either of multiple conditions are met (Python equivalent of ||) </w:t>
+      </w:r>
+    </w:p>
+    <w:p>
+      <w:pPr>
+        <w:pStyle w:val="ListParagraph"/>
+        <w:numPr>
+          <w:ilvl w:val="1"/>
+          <w:numId w:val="6"/>
+        </w:numPr>
+      </w:pPr>
+      <w:r>
+        <w:rPr>
+          <w:u w:val="single"/>
+        </w:rPr>
+        <w:t xml:space="preserve">not: </w:t>
+      </w:r>
+      <w:r>
+        <w:t>used to interpret the opposite of a statement (Python equivalent of !)</w:t>
+      </w:r>
+    </w:p>
+    <w:p>
+      <w:pPr>
+        <w:pStyle w:val="ListParagraph"/>
+        <w:numPr>
+          <w:ilvl w:val="1"/>
+          <w:numId w:val="6"/>
+        </w:numPr>
+      </w:pPr>
+      <w:r>
+        <w:t>&lt;, &gt;, &lt;=, and &gt;= are used in Python as normal</w:t>
+      </w:r>
+    </w:p>
+    <w:p>
+      <w:pPr>
+        <w:pStyle w:val="ListParagraph"/>
+        <w:numPr>
+          <w:ilvl w:val="1"/>
+          <w:numId w:val="6"/>
+        </w:numPr>
+      </w:pPr>
+      <w:r>
+        <w:t>Remember that == is used in if statements</w:t>
+      </w:r>
+    </w:p>
+    <w:p>
+      <w:pPr>
+        <w:pStyle w:val="ListParagraph"/>
+        <w:numPr>
+          <w:ilvl w:val="0"/>
+          <w:numId w:val="6"/>
+        </w:numPr>
+      </w:pPr>
+      <w:r>
+        <w:t>The structure of an if statement is relatively straightforward, no parentheses needed, just a colon at the end</w:t>
+      </w:r>
+      <w:r>
+        <w:t xml:space="preserve"> and an indentation for any code to execute</w:t>
       </w:r>
     </w:p>
     <w:p>
@@ -1589,10 +1545,10 @@
           <w:noProof/>
         </w:rPr>
         <w:drawing>
-          <wp:inline distT="0" distB="0" distL="0" distR="0" wp14:anchorId="673578CD" wp14:editId="09683495">
-            <wp:extent cx="5838825" cy="1981200"/>
+          <wp:inline distT="0" distB="0" distL="0" distR="0" wp14:anchorId="12ED59E3" wp14:editId="369E0513">
+            <wp:extent cx="1895475" cy="590550"/>
             <wp:effectExtent l="0" t="0" r="9525" b="0"/>
-            <wp:docPr id="18" name="Picture 18"/>
+            <wp:docPr id="17" name="Picture 17"/>
             <wp:cNvGraphicFramePr>
               <a:graphicFrameLocks xmlns:a="http://schemas.openxmlformats.org/drawingml/2006/main" noChangeAspect="1"/>
             </wp:cNvGraphicFramePr>
@@ -1612,7 +1568,7 @@
                   <pic:spPr>
                     <a:xfrm>
                       <a:off x="0" y="0"/>
-                      <a:ext cx="5838825" cy="1981200"/>
+                      <a:ext cx="1895475" cy="590550"/>
                     </a:xfrm>
                     <a:prstGeom prst="rect">
                       <a:avLst/>
@@ -1625,21 +1581,6 @@
         </w:drawing>
       </w:r>
     </w:p>
-    <w:p/>
-    <w:p/>
-    <w:p>
-      <w:pPr>
-        <w:rPr>
-          <w:u w:val="single"/>
-        </w:rPr>
-      </w:pPr>
-      <w:r>
-        <w:rPr>
-          <w:u w:val="single"/>
-        </w:rPr>
-        <w:t>Loops:</w:t>
-      </w:r>
-    </w:p>
     <w:p>
       <w:pPr>
         <w:pStyle w:val="ListParagraph"/>
@@ -1647,75 +1588,21 @@
           <w:ilvl w:val="0"/>
           <w:numId w:val="6"/>
         </w:numPr>
-        <w:rPr>
-          <w:u w:val="single"/>
-        </w:rPr>
-      </w:pPr>
-      <w:r>
-        <w:t>Loops are used to repeat a process</w:t>
-      </w:r>
-    </w:p>
-    <w:p>
-      <w:pPr>
-        <w:pStyle w:val="ListParagraph"/>
-        <w:numPr>
-          <w:ilvl w:val="0"/>
-          <w:numId w:val="6"/>
-        </w:numPr>
-        <w:rPr>
-          <w:u w:val="single"/>
-        </w:rPr>
-      </w:pPr>
-      <w:r>
-        <w:t>Python has for loops and while loops</w:t>
-      </w:r>
-    </w:p>
-    <w:p>
-      <w:pPr>
-        <w:pStyle w:val="ListParagraph"/>
-        <w:numPr>
-          <w:ilvl w:val="0"/>
-          <w:numId w:val="6"/>
-        </w:numPr>
-        <w:rPr>
-          <w:u w:val="single"/>
-        </w:rPr>
-      </w:pPr>
-      <w:r>
-        <w:t>While loops repeat an action until a condition is met</w:t>
-      </w:r>
-    </w:p>
-    <w:p>
-      <w:pPr>
-        <w:pStyle w:val="ListParagraph"/>
-        <w:numPr>
-          <w:ilvl w:val="0"/>
-          <w:numId w:val="6"/>
-        </w:numPr>
-        <w:rPr>
-          <w:u w:val="single"/>
-        </w:rPr>
-      </w:pPr>
-      <w:r>
-        <w:t>The structure of a while loop is like an if statement – again no parentheses needed, just a colon and indentation for the code that follows</w:t>
-      </w:r>
-    </w:p>
-    <w:p>
-      <w:pPr>
-        <w:rPr>
-          <w:u w:val="single"/>
-        </w:rPr>
-      </w:pPr>
+      </w:pPr>
+      <w:r>
+        <w:t>Python’s version of else if statements is shortened to elif, else is used for else</w:t>
+      </w:r>
+    </w:p>
+    <w:p>
       <w:r>
         <w:rPr>
           <w:noProof/>
         </w:rPr>
-        <w:lastRenderedPageBreak/>
         <w:drawing>
-          <wp:inline distT="0" distB="0" distL="0" distR="0" wp14:anchorId="7DB5DF03" wp14:editId="453980B5">
-            <wp:extent cx="3619500" cy="2724150"/>
-            <wp:effectExtent l="0" t="0" r="0" b="0"/>
-            <wp:docPr id="19" name="Picture 19"/>
+          <wp:inline distT="0" distB="0" distL="0" distR="0" wp14:anchorId="673578CD" wp14:editId="09683495">
+            <wp:extent cx="5838825" cy="1981200"/>
+            <wp:effectExtent l="0" t="0" r="9525" b="0"/>
+            <wp:docPr id="18" name="Picture 18"/>
             <wp:cNvGraphicFramePr>
               <a:graphicFrameLocks xmlns:a="http://schemas.openxmlformats.org/drawingml/2006/main" noChangeAspect="1"/>
             </wp:cNvGraphicFramePr>
@@ -1735,7 +1622,7 @@
                   <pic:spPr>
                     <a:xfrm>
                       <a:off x="0" y="0"/>
-                      <a:ext cx="3619500" cy="2724150"/>
+                      <a:ext cx="5838825" cy="1981200"/>
                     </a:xfrm>
                     <a:prstGeom prst="rect">
                       <a:avLst/>
@@ -1748,6 +1635,21 @@
         </w:drawing>
       </w:r>
     </w:p>
+    <w:p/>
+    <w:p/>
+    <w:p>
+      <w:pPr>
+        <w:rPr>
+          <w:u w:val="single"/>
+        </w:rPr>
+      </w:pPr>
+      <w:r>
+        <w:rPr>
+          <w:u w:val="single"/>
+        </w:rPr>
+        <w:t>Loops:</w:t>
+      </w:r>
+    </w:p>
     <w:p>
       <w:pPr>
         <w:pStyle w:val="ListParagraph"/>
@@ -1760,10 +1662,7 @@
         </w:rPr>
       </w:pPr>
       <w:r>
-        <w:t>For loops repeat an action over a specified range of values</w:t>
-      </w:r>
-      <w:r>
-        <w:t>, using the “in” command, which references either a range of values or a structure</w:t>
+        <w:t>Loops are used to repeat a process</w:t>
       </w:r>
     </w:p>
     <w:p>
@@ -1778,7 +1677,8 @@
         </w:rPr>
       </w:pPr>
       <w:r>
-        <w:t>The structure of a for loop: for [variable being referenced] in [place values are referenced from]:</w:t>
+        <w:lastRenderedPageBreak/>
+        <w:t>Python has for loops and while loops</w:t>
       </w:r>
     </w:p>
     <w:p>
@@ -1793,7 +1693,7 @@
         </w:rPr>
       </w:pPr>
       <w:r>
-        <w:t>To run a traditional loop with a start, end, and increment value (like in C#), the range feature of Python will be necessary</w:t>
+        <w:t>While loops repeat an action until a condition is met</w:t>
       </w:r>
     </w:p>
     <w:p>
@@ -1808,7 +1708,7 @@
         </w:rPr>
       </w:pPr>
       <w:r>
-        <w:t>Note that the range feature is inclusive of the first element, but exclusive of the last element (the following will print 1 but not 11):</w:t>
+        <w:t>The structure of a while loop is like an if statement – again no parentheses needed, just a colon and indentation for the code that follows</w:t>
       </w:r>
     </w:p>
     <w:p>
@@ -1822,10 +1722,10 @@
           <w:noProof/>
         </w:rPr>
         <w:drawing>
-          <wp:inline distT="0" distB="0" distL="0" distR="0" wp14:anchorId="4A0B7B17" wp14:editId="357E0B4E">
-            <wp:extent cx="2524125" cy="542925"/>
-            <wp:effectExtent l="0" t="0" r="9525" b="9525"/>
-            <wp:docPr id="20" name="Picture 20"/>
+          <wp:inline distT="0" distB="0" distL="0" distR="0" wp14:anchorId="7DB5DF03" wp14:editId="453980B5">
+            <wp:extent cx="3619500" cy="2724150"/>
+            <wp:effectExtent l="0" t="0" r="0" b="0"/>
+            <wp:docPr id="19" name="Picture 19"/>
             <wp:cNvGraphicFramePr>
               <a:graphicFrameLocks xmlns:a="http://schemas.openxmlformats.org/drawingml/2006/main" noChangeAspect="1"/>
             </wp:cNvGraphicFramePr>
@@ -1845,7 +1745,7 @@
                   <pic:spPr>
                     <a:xfrm>
                       <a:off x="0" y="0"/>
-                      <a:ext cx="2524125" cy="542925"/>
+                      <a:ext cx="3619500" cy="2724150"/>
                     </a:xfrm>
                     <a:prstGeom prst="rect">
                       <a:avLst/>
@@ -1863,14 +1763,62 @@
         <w:pStyle w:val="ListParagraph"/>
         <w:numPr>
           <w:ilvl w:val="0"/>
-          <w:numId w:val="7"/>
-        </w:numPr>
-        <w:rPr>
-          <w:u w:val="single"/>
-        </w:rPr>
-      </w:pPr>
-      <w:r>
-        <w:t>The default starting value of range is 0, and the default increment is 1. The follow loop will print 0,1,2,3,4:</w:t>
+          <w:numId w:val="6"/>
+        </w:numPr>
+        <w:rPr>
+          <w:u w:val="single"/>
+        </w:rPr>
+      </w:pPr>
+      <w:r>
+        <w:t>For loops repeat an action over a specified range of values</w:t>
+      </w:r>
+      <w:r>
+        <w:t>, using the “in” command, which references either a range of values or a structure</w:t>
+      </w:r>
+    </w:p>
+    <w:p>
+      <w:pPr>
+        <w:pStyle w:val="ListParagraph"/>
+        <w:numPr>
+          <w:ilvl w:val="0"/>
+          <w:numId w:val="6"/>
+        </w:numPr>
+        <w:rPr>
+          <w:u w:val="single"/>
+        </w:rPr>
+      </w:pPr>
+      <w:r>
+        <w:t>The structure of a for loop: for [variable being referenced] in [place values are referenced from]:</w:t>
+      </w:r>
+    </w:p>
+    <w:p>
+      <w:pPr>
+        <w:pStyle w:val="ListParagraph"/>
+        <w:numPr>
+          <w:ilvl w:val="0"/>
+          <w:numId w:val="6"/>
+        </w:numPr>
+        <w:rPr>
+          <w:u w:val="single"/>
+        </w:rPr>
+      </w:pPr>
+      <w:r>
+        <w:t>To run a traditional loop with a start, end, and increment value (like in C#), the range feature of Python will be necessary</w:t>
+      </w:r>
+    </w:p>
+    <w:p>
+      <w:pPr>
+        <w:pStyle w:val="ListParagraph"/>
+        <w:numPr>
+          <w:ilvl w:val="0"/>
+          <w:numId w:val="6"/>
+        </w:numPr>
+        <w:rPr>
+          <w:u w:val="single"/>
+        </w:rPr>
+      </w:pPr>
+      <w:r>
+        <w:t>Note that the range feature is inclusive of the first element, but exclusive of the last element (the following will print 1 but not 11):</w:t>
       </w:r>
     </w:p>
     <w:p>
@@ -1884,10 +1832,10 @@
           <w:noProof/>
         </w:rPr>
         <w:drawing>
-          <wp:inline distT="0" distB="0" distL="0" distR="0" wp14:anchorId="3F848308" wp14:editId="59A39F9F">
-            <wp:extent cx="1914525" cy="561975"/>
+          <wp:inline distT="0" distB="0" distL="0" distR="0" wp14:anchorId="4A0B7B17" wp14:editId="357E0B4E">
+            <wp:extent cx="2524125" cy="542925"/>
             <wp:effectExtent l="0" t="0" r="9525" b="9525"/>
-            <wp:docPr id="21" name="Picture 21"/>
+            <wp:docPr id="20" name="Picture 20"/>
             <wp:cNvGraphicFramePr>
               <a:graphicFrameLocks xmlns:a="http://schemas.openxmlformats.org/drawingml/2006/main" noChangeAspect="1"/>
             </wp:cNvGraphicFramePr>
@@ -1907,7 +1855,7 @@
                   <pic:spPr>
                     <a:xfrm>
                       <a:off x="0" y="0"/>
-                      <a:ext cx="1914525" cy="561975"/>
+                      <a:ext cx="2524125" cy="542925"/>
                     </a:xfrm>
                     <a:prstGeom prst="rect">
                       <a:avLst/>
@@ -1932,7 +1880,7 @@
         </w:rPr>
       </w:pPr>
       <w:r>
-        <w:t>For loops are also helpful for accessing information in a structure (a list for example)</w:t>
+        <w:t>The default starting value of range is 0, and the default increment is 1. The follow loop will print 0,1,2,3,4:</w:t>
       </w:r>
     </w:p>
     <w:p>
@@ -1946,10 +1894,10 @@
           <w:noProof/>
         </w:rPr>
         <w:drawing>
-          <wp:inline distT="0" distB="0" distL="0" distR="0" wp14:anchorId="752F8F2B" wp14:editId="3C9460DA">
-            <wp:extent cx="2705100" cy="733425"/>
-            <wp:effectExtent l="0" t="0" r="0" b="9525"/>
-            <wp:docPr id="22" name="Picture 22"/>
+          <wp:inline distT="0" distB="0" distL="0" distR="0" wp14:anchorId="3F848308" wp14:editId="59A39F9F">
+            <wp:extent cx="1914525" cy="561975"/>
+            <wp:effectExtent l="0" t="0" r="9525" b="9525"/>
+            <wp:docPr id="21" name="Picture 21"/>
             <wp:cNvGraphicFramePr>
               <a:graphicFrameLocks xmlns:a="http://schemas.openxmlformats.org/drawingml/2006/main" noChangeAspect="1"/>
             </wp:cNvGraphicFramePr>
@@ -1969,6 +1917,68 @@
                   <pic:spPr>
                     <a:xfrm>
                       <a:off x="0" y="0"/>
+                      <a:ext cx="1914525" cy="561975"/>
+                    </a:xfrm>
+                    <a:prstGeom prst="rect">
+                      <a:avLst/>
+                    </a:prstGeom>
+                  </pic:spPr>
+                </pic:pic>
+              </a:graphicData>
+            </a:graphic>
+          </wp:inline>
+        </w:drawing>
+      </w:r>
+    </w:p>
+    <w:p>
+      <w:pPr>
+        <w:pStyle w:val="ListParagraph"/>
+        <w:numPr>
+          <w:ilvl w:val="0"/>
+          <w:numId w:val="7"/>
+        </w:numPr>
+        <w:rPr>
+          <w:u w:val="single"/>
+        </w:rPr>
+      </w:pPr>
+      <w:r>
+        <w:t>For loops are also helpful for accessing information in a structure (a list for example)</w:t>
+      </w:r>
+    </w:p>
+    <w:p>
+      <w:pPr>
+        <w:rPr>
+          <w:u w:val="single"/>
+        </w:rPr>
+      </w:pPr>
+      <w:r>
+        <w:rPr>
+          <w:noProof/>
+        </w:rPr>
+        <w:drawing>
+          <wp:inline distT="0" distB="0" distL="0" distR="0" wp14:anchorId="752F8F2B" wp14:editId="3C9460DA">
+            <wp:extent cx="2705100" cy="733425"/>
+            <wp:effectExtent l="0" t="0" r="0" b="9525"/>
+            <wp:docPr id="22" name="Picture 22"/>
+            <wp:cNvGraphicFramePr>
+              <a:graphicFrameLocks xmlns:a="http://schemas.openxmlformats.org/drawingml/2006/main" noChangeAspect="1"/>
+            </wp:cNvGraphicFramePr>
+            <a:graphic xmlns:a="http://schemas.openxmlformats.org/drawingml/2006/main">
+              <a:graphicData uri="http://schemas.openxmlformats.org/drawingml/2006/picture">
+                <pic:pic xmlns:pic="http://schemas.openxmlformats.org/drawingml/2006/picture">
+                  <pic:nvPicPr>
+                    <pic:cNvPr id="1" name=""/>
+                    <pic:cNvPicPr/>
+                  </pic:nvPicPr>
+                  <pic:blipFill>
+                    <a:blip r:embed="rId31"/>
+                    <a:stretch>
+                      <a:fillRect/>
+                    </a:stretch>
+                  </pic:blipFill>
+                  <pic:spPr>
+                    <a:xfrm>
+                      <a:off x="0" y="0"/>
                       <a:ext cx="2705100" cy="733425"/>
                     </a:xfrm>
                     <a:prstGeom prst="rect">
@@ -2788,7 +2798,7 @@
   <w:abstractNum w:abstractNumId="7" w15:restartNumberingAfterBreak="0">
     <w:nsid w:val="76E2012B"/>
     <w:multiLevelType w:val="hybridMultilevel"/>
-    <w:tmpl w:val="8690C140"/>
+    <w:tmpl w:val="076ADB64"/>
     <w:lvl w:ilvl="0" w:tplc="04090001">
       <w:start w:val="1"/>
       <w:numFmt w:val="bullet"/>

</xml_diff>

<commit_message>
notes updated, added file i/o notes, data
</commit_message>
<xml_diff>
--- a/Notes/Initial Learning Topics.docx
+++ b/Notes/Initial Learning Topics.docx
@@ -52,7 +52,15 @@
         </w:numPr>
       </w:pPr>
       <w:r>
-        <w:t>All python files are .py, for example: HelloWorld.py</w:t>
+        <w:t>All python files are .</w:t>
+      </w:r>
+      <w:proofErr w:type="spellStart"/>
+      <w:r>
+        <w:t>py</w:t>
+      </w:r>
+      <w:proofErr w:type="spellEnd"/>
+      <w:r>
+        <w:t>, for example: HelloWorld.py</w:t>
       </w:r>
     </w:p>
     <w:p>
@@ -174,7 +182,15 @@
         </w:numPr>
       </w:pPr>
       <w:r>
-        <w:t>Output to the console using print()</w:t>
+        <w:t xml:space="preserve">Output to the console using </w:t>
+      </w:r>
+      <w:proofErr w:type="gramStart"/>
+      <w:r>
+        <w:t>print(</w:t>
+      </w:r>
+      <w:proofErr w:type="gramEnd"/>
+      <w:r>
+        <w:t>)</w:t>
       </w:r>
     </w:p>
     <w:p>
@@ -296,7 +312,23 @@
         </w:numPr>
       </w:pPr>
       <w:r>
-        <w:t>Variables can be passed from function to function as long as the function call and definition reflect this, as shown below in the passVariable function</w:t>
+        <w:t xml:space="preserve">Variables can be passed from function to function </w:t>
+      </w:r>
+      <w:proofErr w:type="gramStart"/>
+      <w:r>
+        <w:t>as long as</w:t>
+      </w:r>
+      <w:proofErr w:type="gramEnd"/>
+      <w:r>
+        <w:t xml:space="preserve"> the function call and definition reflect this, as shown below in the </w:t>
+      </w:r>
+      <w:proofErr w:type="spellStart"/>
+      <w:r>
+        <w:t>passVariable</w:t>
+      </w:r>
+      <w:proofErr w:type="spellEnd"/>
+      <w:r>
+        <w:t xml:space="preserve"> function</w:t>
       </w:r>
     </w:p>
     <w:p>
@@ -923,7 +955,15 @@
         </w:numPr>
       </w:pPr>
       <w:r>
-        <w:t>7 mod 2 would be 1 because is you divide 7 by 2 you get 3 remainder 1</w:t>
+        <w:t xml:space="preserve">7 mod 2 would be 1 because </w:t>
+      </w:r>
+      <w:proofErr w:type="spellStart"/>
+      <w:r>
+        <w:t>is</w:t>
+      </w:r>
+      <w:proofErr w:type="spellEnd"/>
+      <w:r>
+        <w:t xml:space="preserve"> you divide 7 by 2 you get 3 remainder 1</w:t>
       </w:r>
     </w:p>
     <w:p>
@@ -1027,7 +1067,15 @@
         </w:numPr>
       </w:pPr>
       <w:r>
-        <w:t>They can not be used interchangeably</w:t>
+        <w:t xml:space="preserve">They </w:t>
+      </w:r>
+      <w:proofErr w:type="spellStart"/>
+      <w:r>
+        <w:t>can not</w:t>
+      </w:r>
+      <w:proofErr w:type="spellEnd"/>
+      <w:r>
+        <w:t xml:space="preserve"> be used interchangeably</w:t>
       </w:r>
     </w:p>
     <w:p/>
@@ -1052,7 +1100,15 @@
         </w:numPr>
       </w:pPr>
       <w:r>
-        <w:t>A python file can also take in user input from the terminal using the input() command:</w:t>
+        <w:t xml:space="preserve">A python file can also take in user input from the terminal using the </w:t>
+      </w:r>
+      <w:proofErr w:type="gramStart"/>
+      <w:r>
+        <w:t>input(</w:t>
+      </w:r>
+      <w:proofErr w:type="gramEnd"/>
+      <w:r>
+        <w:t>) command:</w:t>
       </w:r>
     </w:p>
     <w:p>
@@ -1414,7 +1470,15 @@
         </w:numPr>
       </w:pPr>
       <w:r>
-        <w:t>Lists also have quite a few built-in functions for analysis – including sum, min, max, len, and more!</w:t>
+        <w:t xml:space="preserve">Lists also have quite a few built-in functions for analysis – including sum, min, max, </w:t>
+      </w:r>
+      <w:proofErr w:type="spellStart"/>
+      <w:r>
+        <w:t>len</w:t>
+      </w:r>
+      <w:proofErr w:type="spellEnd"/>
+      <w:r>
+        <w:t>, and more!</w:t>
       </w:r>
     </w:p>
     <w:p>
@@ -1458,23 +1522,6 @@
           </wp:inline>
         </w:drawing>
       </w:r>
-      <w:bookmarkStart w:id="0" w:name="_GoBack"/>
-      <w:bookmarkEnd w:id="0"/>
-    </w:p>
-    <w:p/>
-    <w:p/>
-    <w:p>
-      <w:pPr>
-        <w:rPr>
-          <w:u w:val="single"/>
-        </w:rPr>
-      </w:pPr>
-      <w:r>
-        <w:rPr>
-          <w:u w:val="single"/>
-        </w:rPr>
-        <w:t>Conditional Statements (if):</w:t>
-      </w:r>
     </w:p>
     <w:p>
       <w:pPr>
@@ -1485,7 +1532,15 @@
         </w:numPr>
       </w:pPr>
       <w:r>
-        <w:t>Conditional statements run if certain specified criteria are met, if statements are the most common conditional statement</w:t>
+        <w:t xml:space="preserve">Additionally, lists can be modified using </w:t>
+      </w:r>
+      <w:proofErr w:type="gramStart"/>
+      <w:r>
+        <w:t>the .append</w:t>
+      </w:r>
+      <w:proofErr w:type="gramEnd"/>
+      <w:r>
+        <w:t>() list function, which adds an element to an existing list</w:t>
       </w:r>
     </w:p>
     <w:p>
@@ -1497,100 +1552,7 @@
         </w:numPr>
       </w:pPr>
       <w:r>
-        <w:t>Some common Python vocab associated with if statements:</w:t>
-      </w:r>
-    </w:p>
-    <w:p>
-      <w:pPr>
-        <w:pStyle w:val="ListParagraph"/>
-        <w:numPr>
-          <w:ilvl w:val="1"/>
-          <w:numId w:val="6"/>
-        </w:numPr>
-      </w:pPr>
-      <w:r>
-        <w:rPr>
-          <w:u w:val="single"/>
-        </w:rPr>
-        <w:t>and</w:t>
-      </w:r>
-      <w:r>
-        <w:t>: used to check whether multiple conditions are met (Python equivalent of &amp;&amp; if familiar with C#)</w:t>
-      </w:r>
-    </w:p>
-    <w:p>
-      <w:pPr>
-        <w:pStyle w:val="ListParagraph"/>
-        <w:numPr>
-          <w:ilvl w:val="1"/>
-          <w:numId w:val="6"/>
-        </w:numPr>
-      </w:pPr>
-      <w:r>
-        <w:rPr>
-          <w:u w:val="single"/>
-        </w:rPr>
-        <w:t>or</w:t>
-      </w:r>
-      <w:r>
-        <w:t xml:space="preserve">: used to check if either of multiple conditions are met (Python equivalent of ||) </w:t>
-      </w:r>
-    </w:p>
-    <w:p>
-      <w:pPr>
-        <w:pStyle w:val="ListParagraph"/>
-        <w:numPr>
-          <w:ilvl w:val="1"/>
-          <w:numId w:val="6"/>
-        </w:numPr>
-      </w:pPr>
-      <w:r>
-        <w:rPr>
-          <w:u w:val="single"/>
-        </w:rPr>
-        <w:t xml:space="preserve">not: </w:t>
-      </w:r>
-      <w:r>
-        <w:t>used to interpret the opposite of a statement (Python equivalent of !)</w:t>
-      </w:r>
-    </w:p>
-    <w:p>
-      <w:pPr>
-        <w:pStyle w:val="ListParagraph"/>
-        <w:numPr>
-          <w:ilvl w:val="1"/>
-          <w:numId w:val="6"/>
-        </w:numPr>
-      </w:pPr>
-      <w:r>
-        <w:t>&lt;, &gt;, &lt;=, and &gt;= are used in Python as normal</w:t>
-      </w:r>
-    </w:p>
-    <w:p>
-      <w:pPr>
-        <w:pStyle w:val="ListParagraph"/>
-        <w:numPr>
-          <w:ilvl w:val="1"/>
-          <w:numId w:val="6"/>
-        </w:numPr>
-      </w:pPr>
-      <w:r>
-        <w:t>Remember that == is used in if statements</w:t>
-      </w:r>
-    </w:p>
-    <w:p>
-      <w:pPr>
-        <w:pStyle w:val="ListParagraph"/>
-        <w:numPr>
-          <w:ilvl w:val="0"/>
-          <w:numId w:val="6"/>
-        </w:numPr>
-      </w:pPr>
-      <w:r>
-        <w:t>The structure of an if statement is relatively straightforward, no parentheses needed, just a colon at the end</w:t>
-      </w:r>
-      <w:r>
-        <w:t xml:space="preserve"> and an indentation for any code to execute</w:t>
+        <w:t>To check if a value is part of an existing list, use “in”</w:t>
       </w:r>
     </w:p>
     <w:p>
@@ -1599,10 +1561,10 @@
           <w:noProof/>
         </w:rPr>
         <w:drawing>
-          <wp:inline distT="0" distB="0" distL="0" distR="0" wp14:anchorId="12ED59E3" wp14:editId="369E0513">
-            <wp:extent cx="1895475" cy="590550"/>
-            <wp:effectExtent l="0" t="0" r="9525" b="0"/>
-            <wp:docPr id="17" name="Picture 17"/>
+          <wp:inline distT="0" distB="0" distL="0" distR="0" wp14:anchorId="2DDEC498" wp14:editId="5628BECE">
+            <wp:extent cx="3143250" cy="2590800"/>
+            <wp:effectExtent l="0" t="0" r="0" b="0"/>
+            <wp:docPr id="29" name="Picture 29"/>
             <wp:cNvGraphicFramePr>
               <a:graphicFrameLocks xmlns:a="http://schemas.openxmlformats.org/drawingml/2006/main" noChangeAspect="1"/>
             </wp:cNvGraphicFramePr>
@@ -1622,7 +1584,7 @@
                   <pic:spPr>
                     <a:xfrm>
                       <a:off x="0" y="0"/>
-                      <a:ext cx="1895475" cy="590550"/>
+                      <a:ext cx="3143250" cy="2590800"/>
                     </a:xfrm>
                     <a:prstGeom prst="rect">
                       <a:avLst/>
@@ -1636,28 +1598,15 @@
       </w:r>
     </w:p>
     <w:p>
-      <w:pPr>
-        <w:pStyle w:val="ListParagraph"/>
-        <w:numPr>
-          <w:ilvl w:val="0"/>
-          <w:numId w:val="6"/>
-        </w:numPr>
-      </w:pPr>
-      <w:r>
-        <w:t>Python’s version of else if statements is shortened to elif, else is used for else</w:t>
-      </w:r>
-    </w:p>
-    <w:p>
       <w:r>
         <w:rPr>
           <w:noProof/>
         </w:rPr>
-        <w:lastRenderedPageBreak/>
         <w:drawing>
-          <wp:inline distT="0" distB="0" distL="0" distR="0" wp14:anchorId="673578CD" wp14:editId="09683495">
-            <wp:extent cx="5838825" cy="1981200"/>
-            <wp:effectExtent l="0" t="0" r="9525" b="0"/>
-            <wp:docPr id="18" name="Picture 18"/>
+          <wp:inline distT="0" distB="0" distL="0" distR="0" wp14:anchorId="3D7D565F" wp14:editId="0C6761C4">
+            <wp:extent cx="1828800" cy="685800"/>
+            <wp:effectExtent l="0" t="0" r="0" b="0"/>
+            <wp:docPr id="30" name="Picture 30"/>
             <wp:cNvGraphicFramePr>
               <a:graphicFrameLocks xmlns:a="http://schemas.openxmlformats.org/drawingml/2006/main" noChangeAspect="1"/>
             </wp:cNvGraphicFramePr>
@@ -1677,7 +1626,7 @@
                   <pic:spPr>
                     <a:xfrm>
                       <a:off x="0" y="0"/>
-                      <a:ext cx="5838825" cy="1981200"/>
+                      <a:ext cx="1828800" cy="685800"/>
                     </a:xfrm>
                     <a:prstGeom prst="rect">
                       <a:avLst/>
@@ -1702,7 +1651,7 @@
         <w:rPr>
           <w:u w:val="single"/>
         </w:rPr>
-        <w:t>Loops:</w:t>
+        <w:t>Conditional Statements (if):</w:t>
       </w:r>
     </w:p>
     <w:p>
@@ -1712,74 +1661,135 @@
           <w:ilvl w:val="0"/>
           <w:numId w:val="6"/>
         </w:numPr>
+      </w:pPr>
+      <w:r>
+        <w:t>Conditional statements run if certain specified criteria are met, if statements are the most common conditional statement</w:t>
+      </w:r>
+    </w:p>
+    <w:p>
+      <w:pPr>
+        <w:pStyle w:val="ListParagraph"/>
+        <w:numPr>
+          <w:ilvl w:val="0"/>
+          <w:numId w:val="6"/>
+        </w:numPr>
+      </w:pPr>
+      <w:r>
+        <w:lastRenderedPageBreak/>
+        <w:t>Some common Python vocab associated with if statements:</w:t>
+      </w:r>
+    </w:p>
+    <w:p>
+      <w:pPr>
+        <w:pStyle w:val="ListParagraph"/>
+        <w:numPr>
+          <w:ilvl w:val="1"/>
+          <w:numId w:val="6"/>
+        </w:numPr>
+      </w:pPr>
+      <w:r>
         <w:rPr>
           <w:u w:val="single"/>
         </w:rPr>
-      </w:pPr>
-      <w:r>
-        <w:t>Loops are used to repeat a process</w:t>
-      </w:r>
-    </w:p>
-    <w:p>
-      <w:pPr>
-        <w:pStyle w:val="ListParagraph"/>
-        <w:numPr>
-          <w:ilvl w:val="0"/>
+        <w:t>and</w:t>
+      </w:r>
+      <w:r>
+        <w:t>: used to check whether multiple conditions are met (Python equivalent of &amp;&amp; if familiar with C#)</w:t>
+      </w:r>
+    </w:p>
+    <w:p>
+      <w:pPr>
+        <w:pStyle w:val="ListParagraph"/>
+        <w:numPr>
+          <w:ilvl w:val="1"/>
           <w:numId w:val="6"/>
         </w:numPr>
+      </w:pPr>
+      <w:r>
         <w:rPr>
           <w:u w:val="single"/>
         </w:rPr>
-      </w:pPr>
-      <w:r>
-        <w:t>Python has for loops and while loops</w:t>
-      </w:r>
-    </w:p>
-    <w:p>
-      <w:pPr>
-        <w:pStyle w:val="ListParagraph"/>
-        <w:numPr>
-          <w:ilvl w:val="0"/>
+        <w:t>or</w:t>
+      </w:r>
+      <w:r>
+        <w:t xml:space="preserve">: used to check if either of multiple conditions are met (Python equivalent of ||) </w:t>
+      </w:r>
+    </w:p>
+    <w:p>
+      <w:pPr>
+        <w:pStyle w:val="ListParagraph"/>
+        <w:numPr>
+          <w:ilvl w:val="1"/>
           <w:numId w:val="6"/>
         </w:numPr>
+      </w:pPr>
+      <w:r>
         <w:rPr>
           <w:u w:val="single"/>
         </w:rPr>
-      </w:pPr>
-      <w:r>
-        <w:t>While loops repeat an action until a condition is met</w:t>
-      </w:r>
-    </w:p>
-    <w:p>
-      <w:pPr>
-        <w:pStyle w:val="ListParagraph"/>
-        <w:numPr>
-          <w:ilvl w:val="0"/>
+        <w:t xml:space="preserve">not: </w:t>
+      </w:r>
+      <w:r>
+        <w:t xml:space="preserve">used to interpret the opposite of a statement (Python equivalent </w:t>
+      </w:r>
+      <w:proofErr w:type="gramStart"/>
+      <w:r>
+        <w:t>of !</w:t>
+      </w:r>
+      <w:proofErr w:type="gramEnd"/>
+      <w:r>
+        <w:t>)</w:t>
+      </w:r>
+    </w:p>
+    <w:p>
+      <w:pPr>
+        <w:pStyle w:val="ListParagraph"/>
+        <w:numPr>
+          <w:ilvl w:val="1"/>
           <w:numId w:val="6"/>
         </w:numPr>
-        <w:rPr>
-          <w:u w:val="single"/>
-        </w:rPr>
-      </w:pPr>
-      <w:r>
-        <w:t>The structure of a while loop is like an if statement – again no parentheses needed, just a colon and indentation for the code that follows</w:t>
-      </w:r>
-    </w:p>
-    <w:p>
-      <w:pPr>
-        <w:rPr>
-          <w:u w:val="single"/>
-        </w:rPr>
-      </w:pPr>
+      </w:pPr>
+      <w:r>
+        <w:t>&lt;, &gt;, &lt;=, and &gt;= are used in Python as normal</w:t>
+      </w:r>
+    </w:p>
+    <w:p>
+      <w:pPr>
+        <w:pStyle w:val="ListParagraph"/>
+        <w:numPr>
+          <w:ilvl w:val="1"/>
+          <w:numId w:val="6"/>
+        </w:numPr>
+      </w:pPr>
+      <w:r>
+        <w:t>Remember that == is used in if statements</w:t>
+      </w:r>
+    </w:p>
+    <w:p>
+      <w:pPr>
+        <w:pStyle w:val="ListParagraph"/>
+        <w:numPr>
+          <w:ilvl w:val="0"/>
+          <w:numId w:val="6"/>
+        </w:numPr>
+      </w:pPr>
+      <w:r>
+        <w:t>The structure of an if statement is relatively straightforward, no parentheses needed, just a colon at the end</w:t>
+      </w:r>
+      <w:r>
+        <w:t xml:space="preserve"> and an indentation for any code to execute</w:t>
+      </w:r>
+    </w:p>
+    <w:p>
       <w:r>
         <w:rPr>
           <w:noProof/>
         </w:rPr>
         <w:drawing>
-          <wp:inline distT="0" distB="0" distL="0" distR="0" wp14:anchorId="7DB5DF03" wp14:editId="453980B5">
-            <wp:extent cx="3619500" cy="2724150"/>
-            <wp:effectExtent l="0" t="0" r="0" b="0"/>
-            <wp:docPr id="19" name="Picture 19"/>
+          <wp:inline distT="0" distB="0" distL="0" distR="0" wp14:anchorId="12ED59E3" wp14:editId="369E0513">
+            <wp:extent cx="1895475" cy="590550"/>
+            <wp:effectExtent l="0" t="0" r="9525" b="0"/>
+            <wp:docPr id="17" name="Picture 17"/>
             <wp:cNvGraphicFramePr>
               <a:graphicFrameLocks xmlns:a="http://schemas.openxmlformats.org/drawingml/2006/main" noChangeAspect="1"/>
             </wp:cNvGraphicFramePr>
@@ -1799,7 +1809,7 @@
                   <pic:spPr>
                     <a:xfrm>
                       <a:off x="0" y="0"/>
-                      <a:ext cx="3619500" cy="2724150"/>
+                      <a:ext cx="1895475" cy="590550"/>
                     </a:xfrm>
                     <a:prstGeom prst="rect">
                       <a:avLst/>
@@ -1819,78 +1829,29 @@
           <w:ilvl w:val="0"/>
           <w:numId w:val="6"/>
         </w:numPr>
-        <w:rPr>
-          <w:u w:val="single"/>
-        </w:rPr>
-      </w:pPr>
-      <w:r>
-        <w:t>For loops repeat an action over a specified range of values</w:t>
-      </w:r>
-      <w:r>
-        <w:t>, using the “in” command, which references either a range of values or a structure</w:t>
-      </w:r>
-    </w:p>
-    <w:p>
-      <w:pPr>
-        <w:pStyle w:val="ListParagraph"/>
-        <w:numPr>
-          <w:ilvl w:val="0"/>
-          <w:numId w:val="6"/>
-        </w:numPr>
-        <w:rPr>
-          <w:u w:val="single"/>
-        </w:rPr>
-      </w:pPr>
-      <w:r>
-        <w:t>The structure of a for loop: for [variable being referenced] in [place values are referenced from]:</w:t>
-      </w:r>
-    </w:p>
-    <w:p>
-      <w:pPr>
-        <w:pStyle w:val="ListParagraph"/>
-        <w:numPr>
-          <w:ilvl w:val="0"/>
-          <w:numId w:val="6"/>
-        </w:numPr>
-        <w:rPr>
-          <w:u w:val="single"/>
-        </w:rPr>
-      </w:pPr>
-      <w:r>
-        <w:t>To run a traditional loop with a start, end, and increment value (like in C#), the range feature of Python will be necessary</w:t>
-      </w:r>
-    </w:p>
-    <w:p>
-      <w:pPr>
-        <w:pStyle w:val="ListParagraph"/>
-        <w:numPr>
-          <w:ilvl w:val="0"/>
-          <w:numId w:val="6"/>
-        </w:numPr>
-        <w:rPr>
-          <w:u w:val="single"/>
-        </w:rPr>
-      </w:pPr>
-      <w:r>
-        <w:t>Note that the range feature is inclusive of the first element, but exclusive of the last element (the following will print 1 but not 11):</w:t>
-      </w:r>
-    </w:p>
-    <w:p>
-      <w:pPr>
-        <w:rPr>
-          <w:u w:val="single"/>
-        </w:rPr>
-      </w:pPr>
+      </w:pPr>
+      <w:r>
+        <w:t xml:space="preserve">Python’s version of else if statements is shortened to </w:t>
+      </w:r>
+      <w:proofErr w:type="spellStart"/>
+      <w:r>
+        <w:t>elif</w:t>
+      </w:r>
+      <w:proofErr w:type="spellEnd"/>
+      <w:r>
+        <w:t>, else is used for else</w:t>
+      </w:r>
+    </w:p>
+    <w:p>
       <w:r>
         <w:rPr>
           <w:noProof/>
         </w:rPr>
-        <w:lastRenderedPageBreak/>
         <w:drawing>
-          <wp:inline distT="0" distB="0" distL="0" distR="0" wp14:anchorId="4A0B7B17" wp14:editId="357E0B4E">
-            <wp:extent cx="2524125" cy="542925"/>
-            <wp:effectExtent l="0" t="0" r="9525" b="9525"/>
-            <wp:docPr id="20" name="Picture 20"/>
+          <wp:inline distT="0" distB="0" distL="0" distR="0" wp14:anchorId="673578CD" wp14:editId="09683495">
+            <wp:extent cx="5838825" cy="1981200"/>
+            <wp:effectExtent l="0" t="0" r="9525" b="0"/>
+            <wp:docPr id="18" name="Picture 18"/>
             <wp:cNvGraphicFramePr>
               <a:graphicFrameLocks xmlns:a="http://schemas.openxmlformats.org/drawingml/2006/main" noChangeAspect="1"/>
             </wp:cNvGraphicFramePr>
@@ -1910,7 +1871,7 @@
                   <pic:spPr>
                     <a:xfrm>
                       <a:off x="0" y="0"/>
-                      <a:ext cx="2524125" cy="542925"/>
+                      <a:ext cx="5838825" cy="1981200"/>
                     </a:xfrm>
                     <a:prstGeom prst="rect">
                       <a:avLst/>
@@ -1923,36 +1884,97 @@
         </w:drawing>
       </w:r>
     </w:p>
-    <w:p>
-      <w:pPr>
-        <w:pStyle w:val="ListParagraph"/>
-        <w:numPr>
-          <w:ilvl w:val="0"/>
-          <w:numId w:val="7"/>
-        </w:numPr>
+    <w:p/>
+    <w:p/>
+    <w:p>
+      <w:pPr>
         <w:rPr>
           <w:u w:val="single"/>
         </w:rPr>
       </w:pPr>
       <w:r>
-        <w:t>The default starting value of range is 0, and the default increment is 1. The follow loop will print 0,1,2,3,4:</w:t>
-      </w:r>
-    </w:p>
-    <w:p>
-      <w:pPr>
         <w:rPr>
           <w:u w:val="single"/>
         </w:rPr>
+        <w:t>Loops:</w:t>
+      </w:r>
+    </w:p>
+    <w:p>
+      <w:pPr>
+        <w:pStyle w:val="ListParagraph"/>
+        <w:numPr>
+          <w:ilvl w:val="0"/>
+          <w:numId w:val="6"/>
+        </w:numPr>
+        <w:rPr>
+          <w:u w:val="single"/>
+        </w:rPr>
+      </w:pPr>
+      <w:r>
+        <w:t>Loops are used to repeat a process</w:t>
+      </w:r>
+    </w:p>
+    <w:p>
+      <w:pPr>
+        <w:pStyle w:val="ListParagraph"/>
+        <w:numPr>
+          <w:ilvl w:val="0"/>
+          <w:numId w:val="6"/>
+        </w:numPr>
+        <w:rPr>
+          <w:u w:val="single"/>
+        </w:rPr>
+      </w:pPr>
+      <w:r>
+        <w:t>Python has for loops and while loops</w:t>
+      </w:r>
+    </w:p>
+    <w:p>
+      <w:pPr>
+        <w:pStyle w:val="ListParagraph"/>
+        <w:numPr>
+          <w:ilvl w:val="0"/>
+          <w:numId w:val="6"/>
+        </w:numPr>
+        <w:rPr>
+          <w:u w:val="single"/>
+        </w:rPr>
+      </w:pPr>
+      <w:r>
+        <w:t>While loops repeat an action until a condition is met</w:t>
+      </w:r>
+    </w:p>
+    <w:p>
+      <w:pPr>
+        <w:pStyle w:val="ListParagraph"/>
+        <w:numPr>
+          <w:ilvl w:val="0"/>
+          <w:numId w:val="6"/>
+        </w:numPr>
+        <w:rPr>
+          <w:u w:val="single"/>
+        </w:rPr>
+      </w:pPr>
+      <w:r>
+        <w:t>The structure of a while loop is like an if statement – again no parentheses needed, just a colon and indentation for the code that follows</w:t>
+      </w:r>
+    </w:p>
+    <w:p>
+      <w:pPr>
+        <w:rPr>
+          <w:u w:val="single"/>
+        </w:rPr>
       </w:pPr>
       <w:r>
         <w:rPr>
           <w:noProof/>
         </w:rPr>
+        <w:lastRenderedPageBreak/>
         <w:drawing>
-          <wp:inline distT="0" distB="0" distL="0" distR="0" wp14:anchorId="3F848308" wp14:editId="59A39F9F">
-            <wp:extent cx="1914525" cy="561975"/>
-            <wp:effectExtent l="0" t="0" r="9525" b="9525"/>
-            <wp:docPr id="21" name="Picture 21"/>
+          <wp:inline distT="0" distB="0" distL="0" distR="0" wp14:anchorId="7DB5DF03" wp14:editId="453980B5">
+            <wp:extent cx="3619500" cy="2724150"/>
+            <wp:effectExtent l="0" t="0" r="0" b="0"/>
+            <wp:docPr id="19" name="Picture 19"/>
             <wp:cNvGraphicFramePr>
               <a:graphicFrameLocks xmlns:a="http://schemas.openxmlformats.org/drawingml/2006/main" noChangeAspect="1"/>
             </wp:cNvGraphicFramePr>
@@ -1972,7 +1994,7 @@
                   <pic:spPr>
                     <a:xfrm>
                       <a:off x="0" y="0"/>
-                      <a:ext cx="1914525" cy="561975"/>
+                      <a:ext cx="3619500" cy="2724150"/>
                     </a:xfrm>
                     <a:prstGeom prst="rect">
                       <a:avLst/>
@@ -1990,31 +2012,79 @@
         <w:pStyle w:val="ListParagraph"/>
         <w:numPr>
           <w:ilvl w:val="0"/>
-          <w:numId w:val="7"/>
+          <w:numId w:val="6"/>
         </w:numPr>
         <w:rPr>
           <w:u w:val="single"/>
         </w:rPr>
       </w:pPr>
       <w:r>
-        <w:t>For loops are also helpful for accessing information in a structure (a list for example)</w:t>
-      </w:r>
-    </w:p>
-    <w:p>
-      <w:pPr>
+        <w:t>For loops repeat an action over a specified range of values</w:t>
+      </w:r>
+      <w:r>
+        <w:t>, using the “in” command, which references either a range of values or a structure</w:t>
+      </w:r>
+    </w:p>
+    <w:p>
+      <w:pPr>
+        <w:pStyle w:val="ListParagraph"/>
+        <w:numPr>
+          <w:ilvl w:val="0"/>
+          <w:numId w:val="6"/>
+        </w:numPr>
         <w:rPr>
           <w:u w:val="single"/>
         </w:rPr>
       </w:pPr>
       <w:r>
+        <w:t>The structure of a for loop: for [variable being referenced] in [place values are referenced from]:</w:t>
+      </w:r>
+    </w:p>
+    <w:p>
+      <w:pPr>
+        <w:pStyle w:val="ListParagraph"/>
+        <w:numPr>
+          <w:ilvl w:val="0"/>
+          <w:numId w:val="6"/>
+        </w:numPr>
+        <w:rPr>
+          <w:u w:val="single"/>
+        </w:rPr>
+      </w:pPr>
+      <w:r>
+        <w:t>To run a traditional loop with a start, end, and increment value (like in C#), the range feature of Python will be necessary</w:t>
+      </w:r>
+    </w:p>
+    <w:p>
+      <w:pPr>
+        <w:pStyle w:val="ListParagraph"/>
+        <w:numPr>
+          <w:ilvl w:val="0"/>
+          <w:numId w:val="6"/>
+        </w:numPr>
+        <w:rPr>
+          <w:u w:val="single"/>
+        </w:rPr>
+      </w:pPr>
+      <w:r>
+        <w:t>Note that the range feature is inclusive of the first element, but exclusive of the last element (the following will print 1 but not 11):</w:t>
+      </w:r>
+    </w:p>
+    <w:p>
+      <w:pPr>
+        <w:rPr>
+          <w:u w:val="single"/>
+        </w:rPr>
+      </w:pPr>
+      <w:r>
         <w:rPr>
           <w:noProof/>
         </w:rPr>
         <w:drawing>
-          <wp:inline distT="0" distB="0" distL="0" distR="0" wp14:anchorId="752F8F2B" wp14:editId="3C9460DA">
-            <wp:extent cx="2705100" cy="733425"/>
-            <wp:effectExtent l="0" t="0" r="0" b="9525"/>
-            <wp:docPr id="22" name="Picture 22"/>
+          <wp:inline distT="0" distB="0" distL="0" distR="0" wp14:anchorId="4A0B7B17" wp14:editId="357E0B4E">
+            <wp:extent cx="2524125" cy="542925"/>
+            <wp:effectExtent l="0" t="0" r="9525" b="9525"/>
+            <wp:docPr id="20" name="Picture 20"/>
             <wp:cNvGraphicFramePr>
               <a:graphicFrameLocks xmlns:a="http://schemas.openxmlformats.org/drawingml/2006/main" noChangeAspect="1"/>
             </wp:cNvGraphicFramePr>
@@ -2034,6 +2104,130 @@
                   <pic:spPr>
                     <a:xfrm>
                       <a:off x="0" y="0"/>
+                      <a:ext cx="2524125" cy="542925"/>
+                    </a:xfrm>
+                    <a:prstGeom prst="rect">
+                      <a:avLst/>
+                    </a:prstGeom>
+                  </pic:spPr>
+                </pic:pic>
+              </a:graphicData>
+            </a:graphic>
+          </wp:inline>
+        </w:drawing>
+      </w:r>
+    </w:p>
+    <w:p>
+      <w:pPr>
+        <w:pStyle w:val="ListParagraph"/>
+        <w:numPr>
+          <w:ilvl w:val="0"/>
+          <w:numId w:val="7"/>
+        </w:numPr>
+        <w:rPr>
+          <w:u w:val="single"/>
+        </w:rPr>
+      </w:pPr>
+      <w:r>
+        <w:t>The default starting value of range is 0, and the default increment is 1. The follow loop will print 0,1,2,3,4:</w:t>
+      </w:r>
+    </w:p>
+    <w:p>
+      <w:pPr>
+        <w:rPr>
+          <w:u w:val="single"/>
+        </w:rPr>
+      </w:pPr>
+      <w:r>
+        <w:rPr>
+          <w:noProof/>
+        </w:rPr>
+        <w:drawing>
+          <wp:inline distT="0" distB="0" distL="0" distR="0" wp14:anchorId="3F848308" wp14:editId="59A39F9F">
+            <wp:extent cx="1914525" cy="561975"/>
+            <wp:effectExtent l="0" t="0" r="9525" b="9525"/>
+            <wp:docPr id="21" name="Picture 21"/>
+            <wp:cNvGraphicFramePr>
+              <a:graphicFrameLocks xmlns:a="http://schemas.openxmlformats.org/drawingml/2006/main" noChangeAspect="1"/>
+            </wp:cNvGraphicFramePr>
+            <a:graphic xmlns:a="http://schemas.openxmlformats.org/drawingml/2006/main">
+              <a:graphicData uri="http://schemas.openxmlformats.org/drawingml/2006/picture">
+                <pic:pic xmlns:pic="http://schemas.openxmlformats.org/drawingml/2006/picture">
+                  <pic:nvPicPr>
+                    <pic:cNvPr id="1" name=""/>
+                    <pic:cNvPicPr/>
+                  </pic:nvPicPr>
+                  <pic:blipFill>
+                    <a:blip r:embed="rId33"/>
+                    <a:stretch>
+                      <a:fillRect/>
+                    </a:stretch>
+                  </pic:blipFill>
+                  <pic:spPr>
+                    <a:xfrm>
+                      <a:off x="0" y="0"/>
+                      <a:ext cx="1914525" cy="561975"/>
+                    </a:xfrm>
+                    <a:prstGeom prst="rect">
+                      <a:avLst/>
+                    </a:prstGeom>
+                  </pic:spPr>
+                </pic:pic>
+              </a:graphicData>
+            </a:graphic>
+          </wp:inline>
+        </w:drawing>
+      </w:r>
+    </w:p>
+    <w:p>
+      <w:pPr>
+        <w:pStyle w:val="ListParagraph"/>
+        <w:numPr>
+          <w:ilvl w:val="0"/>
+          <w:numId w:val="7"/>
+        </w:numPr>
+        <w:rPr>
+          <w:u w:val="single"/>
+        </w:rPr>
+      </w:pPr>
+      <w:r>
+        <w:t>For loops are also helpful for accessing information in a structure (a list for example)</w:t>
+      </w:r>
+    </w:p>
+    <w:p>
+      <w:pPr>
+        <w:rPr>
+          <w:u w:val="single"/>
+        </w:rPr>
+      </w:pPr>
+      <w:r>
+        <w:rPr>
+          <w:noProof/>
+        </w:rPr>
+        <w:drawing>
+          <wp:inline distT="0" distB="0" distL="0" distR="0" wp14:anchorId="752F8F2B" wp14:editId="3C9460DA">
+            <wp:extent cx="2705100" cy="733425"/>
+            <wp:effectExtent l="0" t="0" r="0" b="9525"/>
+            <wp:docPr id="22" name="Picture 22"/>
+            <wp:cNvGraphicFramePr>
+              <a:graphicFrameLocks xmlns:a="http://schemas.openxmlformats.org/drawingml/2006/main" noChangeAspect="1"/>
+            </wp:cNvGraphicFramePr>
+            <a:graphic xmlns:a="http://schemas.openxmlformats.org/drawingml/2006/main">
+              <a:graphicData uri="http://schemas.openxmlformats.org/drawingml/2006/picture">
+                <pic:pic xmlns:pic="http://schemas.openxmlformats.org/drawingml/2006/picture">
+                  <pic:nvPicPr>
+                    <pic:cNvPr id="1" name=""/>
+                    <pic:cNvPicPr/>
+                  </pic:nvPicPr>
+                  <pic:blipFill>
+                    <a:blip r:embed="rId34"/>
+                    <a:stretch>
+                      <a:fillRect/>
+                    </a:stretch>
+                  </pic:blipFill>
+                  <pic:spPr>
+                    <a:xfrm>
+                      <a:off x="0" y="0"/>
                       <a:ext cx="2705100" cy="733425"/>
                     </a:xfrm>
                     <a:prstGeom prst="rect">
@@ -2046,6 +2240,8 @@
           </wp:inline>
         </w:drawing>
       </w:r>
+      <w:bookmarkStart w:id="0" w:name="_GoBack"/>
+      <w:bookmarkEnd w:id="0"/>
     </w:p>
     <w:sectPr>
       <w:pgSz w:w="12240" w:h="15840"/>
@@ -2175,7 +2371,7 @@
   <w:abstractNum w:abstractNumId="1" w15:restartNumberingAfterBreak="0">
     <w:nsid w:val="1BCF19DB"/>
     <w:multiLevelType w:val="hybridMultilevel"/>
-    <w:tmpl w:val="A26EF1E4"/>
+    <w:tmpl w:val="2B8E4D4C"/>
     <w:lvl w:ilvl="0" w:tplc="04090001">
       <w:start w:val="1"/>
       <w:numFmt w:val="bullet"/>
@@ -2401,7 +2597,7 @@
   <w:abstractNum w:abstractNumId="3" w15:restartNumberingAfterBreak="0">
     <w:nsid w:val="3C857D70"/>
     <w:multiLevelType w:val="hybridMultilevel"/>
-    <w:tmpl w:val="4FD8765C"/>
+    <w:tmpl w:val="73C607D2"/>
     <w:lvl w:ilvl="0" w:tplc="04090001">
       <w:start w:val="1"/>
       <w:numFmt w:val="bullet"/>
@@ -2851,6 +3047,119 @@
     </w:lvl>
   </w:abstractNum>
   <w:abstractNum w:abstractNumId="7" w15:restartNumberingAfterBreak="0">
+    <w:nsid w:val="66AE011D"/>
+    <w:multiLevelType w:val="hybridMultilevel"/>
+    <w:tmpl w:val="E6C21BEE"/>
+    <w:lvl w:ilvl="0" w:tplc="04090001">
+      <w:start w:val="1"/>
+      <w:numFmt w:val="bullet"/>
+      <w:lvlText w:val=""/>
+      <w:lvlJc w:val="left"/>
+      <w:pPr>
+        <w:ind w:left="720" w:hanging="360"/>
+      </w:pPr>
+      <w:rPr>
+        <w:rFonts w:ascii="Symbol" w:hAnsi="Symbol" w:hint="default"/>
+      </w:rPr>
+    </w:lvl>
+    <w:lvl w:ilvl="1" w:tplc="04090003">
+      <w:start w:val="1"/>
+      <w:numFmt w:val="bullet"/>
+      <w:lvlText w:val="o"/>
+      <w:lvlJc w:val="left"/>
+      <w:pPr>
+        <w:ind w:left="1440" w:hanging="360"/>
+      </w:pPr>
+      <w:rPr>
+        <w:rFonts w:ascii="Courier New" w:hAnsi="Courier New" w:cs="Courier New" w:hint="default"/>
+      </w:rPr>
+    </w:lvl>
+    <w:lvl w:ilvl="2" w:tplc="04090005">
+      <w:start w:val="1"/>
+      <w:numFmt w:val="bullet"/>
+      <w:lvlText w:val=""/>
+      <w:lvlJc w:val="left"/>
+      <w:pPr>
+        <w:ind w:left="2160" w:hanging="360"/>
+      </w:pPr>
+      <w:rPr>
+        <w:rFonts w:ascii="Wingdings" w:hAnsi="Wingdings" w:hint="default"/>
+      </w:rPr>
+    </w:lvl>
+    <w:lvl w:ilvl="3" w:tplc="04090001" w:tentative="1">
+      <w:start w:val="1"/>
+      <w:numFmt w:val="bullet"/>
+      <w:lvlText w:val=""/>
+      <w:lvlJc w:val="left"/>
+      <w:pPr>
+        <w:ind w:left="2880" w:hanging="360"/>
+      </w:pPr>
+      <w:rPr>
+        <w:rFonts w:ascii="Symbol" w:hAnsi="Symbol" w:hint="default"/>
+      </w:rPr>
+    </w:lvl>
+    <w:lvl w:ilvl="4" w:tplc="04090003" w:tentative="1">
+      <w:start w:val="1"/>
+      <w:numFmt w:val="bullet"/>
+      <w:lvlText w:val="o"/>
+      <w:lvlJc w:val="left"/>
+      <w:pPr>
+        <w:ind w:left="3600" w:hanging="360"/>
+      </w:pPr>
+      <w:rPr>
+        <w:rFonts w:ascii="Courier New" w:hAnsi="Courier New" w:cs="Courier New" w:hint="default"/>
+      </w:rPr>
+    </w:lvl>
+    <w:lvl w:ilvl="5" w:tplc="04090005" w:tentative="1">
+      <w:start w:val="1"/>
+      <w:numFmt w:val="bullet"/>
+      <w:lvlText w:val=""/>
+      <w:lvlJc w:val="left"/>
+      <w:pPr>
+        <w:ind w:left="4320" w:hanging="360"/>
+      </w:pPr>
+      <w:rPr>
+        <w:rFonts w:ascii="Wingdings" w:hAnsi="Wingdings" w:hint="default"/>
+      </w:rPr>
+    </w:lvl>
+    <w:lvl w:ilvl="6" w:tplc="04090001" w:tentative="1">
+      <w:start w:val="1"/>
+      <w:numFmt w:val="bullet"/>
+      <w:lvlText w:val=""/>
+      <w:lvlJc w:val="left"/>
+      <w:pPr>
+        <w:ind w:left="5040" w:hanging="360"/>
+      </w:pPr>
+      <w:rPr>
+        <w:rFonts w:ascii="Symbol" w:hAnsi="Symbol" w:hint="default"/>
+      </w:rPr>
+    </w:lvl>
+    <w:lvl w:ilvl="7" w:tplc="04090003" w:tentative="1">
+      <w:start w:val="1"/>
+      <w:numFmt w:val="bullet"/>
+      <w:lvlText w:val="o"/>
+      <w:lvlJc w:val="left"/>
+      <w:pPr>
+        <w:ind w:left="5760" w:hanging="360"/>
+      </w:pPr>
+      <w:rPr>
+        <w:rFonts w:ascii="Courier New" w:hAnsi="Courier New" w:cs="Courier New" w:hint="default"/>
+      </w:rPr>
+    </w:lvl>
+    <w:lvl w:ilvl="8" w:tplc="04090005" w:tentative="1">
+      <w:start w:val="1"/>
+      <w:numFmt w:val="bullet"/>
+      <w:lvlText w:val=""/>
+      <w:lvlJc w:val="left"/>
+      <w:pPr>
+        <w:ind w:left="6480" w:hanging="360"/>
+      </w:pPr>
+      <w:rPr>
+        <w:rFonts w:ascii="Wingdings" w:hAnsi="Wingdings" w:hint="default"/>
+      </w:rPr>
+    </w:lvl>
+  </w:abstractNum>
+  <w:abstractNum w:abstractNumId="8" w15:restartNumberingAfterBreak="0">
     <w:nsid w:val="76E2012B"/>
     <w:multiLevelType w:val="hybridMultilevel"/>
     <w:tmpl w:val="076ADB64"/>
@@ -2970,7 +3279,7 @@
     <w:abstractNumId w:val="5"/>
   </w:num>
   <w:num w:numId="3">
-    <w:abstractNumId w:val="7"/>
+    <w:abstractNumId w:val="8"/>
   </w:num>
   <w:num w:numId="4">
     <w:abstractNumId w:val="4"/>
@@ -2986,6 +3295,9 @@
   </w:num>
   <w:num w:numId="8">
     <w:abstractNumId w:val="6"/>
+  </w:num>
+  <w:num w:numId="9">
+    <w:abstractNumId w:val="7"/>
   </w:num>
 </w:numbering>
 </file>

</xml_diff>